<commit_message>
More documentation and options to DeleteToThrascan
</commit_message>
<xml_diff>
--- a/WinFile.docx
+++ b/WinFile.docx
@@ -80,6 +80,12 @@
         </w:rPr>
         <w:t>.</w:t>
       </w:r>
+      <w:r>
+        <w:rPr>
+          <w:lang w:val="en-US"/>
+        </w:rPr>
+        <w:t xml:space="preserve"> (But faster!)</w:t>
+      </w:r>
     </w:p>
     <w:p>
       <w:pPr>
@@ -271,7 +277,7 @@
     </w:p>
     <w:p>
       <w:pPr>
-        <w:pStyle w:val="Lijstalinea"/>
+        <w:pStyle w:val="ListParagraph"/>
         <w:numPr>
           <w:ilvl w:val="0"/>
           <w:numId w:val="1"/>
@@ -296,7 +302,7 @@
     </w:p>
     <w:p>
       <w:pPr>
-        <w:pStyle w:val="Lijstalinea"/>
+        <w:pStyle w:val="ListParagraph"/>
         <w:numPr>
           <w:ilvl w:val="0"/>
           <w:numId w:val="1"/>
@@ -315,7 +321,7 @@
     </w:p>
     <w:p>
       <w:pPr>
-        <w:pStyle w:val="Lijstalinea"/>
+        <w:pStyle w:val="ListParagraph"/>
         <w:numPr>
           <w:ilvl w:val="0"/>
           <w:numId w:val="1"/>
@@ -334,7 +340,7 @@
     </w:p>
     <w:p>
       <w:pPr>
-        <w:pStyle w:val="Lijstalinea"/>
+        <w:pStyle w:val="ListParagraph"/>
         <w:numPr>
           <w:ilvl w:val="0"/>
           <w:numId w:val="1"/>
@@ -353,7 +359,7 @@
     </w:p>
     <w:p>
       <w:pPr>
-        <w:pStyle w:val="Lijstalinea"/>
+        <w:pStyle w:val="ListParagraph"/>
         <w:numPr>
           <w:ilvl w:val="0"/>
           <w:numId w:val="1"/>
@@ -378,7 +384,7 @@
     </w:p>
     <w:p>
       <w:pPr>
-        <w:pStyle w:val="Lijstalinea"/>
+        <w:pStyle w:val="ListParagraph"/>
         <w:numPr>
           <w:ilvl w:val="0"/>
           <w:numId w:val="1"/>
@@ -397,7 +403,7 @@
     </w:p>
     <w:p>
       <w:pPr>
-        <w:pStyle w:val="Lijstalinea"/>
+        <w:pStyle w:val="ListParagraph"/>
         <w:numPr>
           <w:ilvl w:val="0"/>
           <w:numId w:val="1"/>
@@ -416,7 +422,7 @@
     </w:p>
     <w:p>
       <w:pPr>
-        <w:pStyle w:val="Lijstalinea"/>
+        <w:pStyle w:val="ListParagraph"/>
         <w:numPr>
           <w:ilvl w:val="0"/>
           <w:numId w:val="1"/>
@@ -435,7 +441,7 @@
     </w:p>
     <w:p>
       <w:pPr>
-        <w:pStyle w:val="Lijstalinea"/>
+        <w:pStyle w:val="ListParagraph"/>
         <w:numPr>
           <w:ilvl w:val="0"/>
           <w:numId w:val="1"/>
@@ -454,7 +460,7 @@
     </w:p>
     <w:p>
       <w:pPr>
-        <w:pStyle w:val="Lijstalinea"/>
+        <w:pStyle w:val="ListParagraph"/>
         <w:numPr>
           <w:ilvl w:val="0"/>
           <w:numId w:val="1"/>
@@ -473,7 +479,7 @@
     </w:p>
     <w:p>
       <w:pPr>
-        <w:pStyle w:val="Lijstalinea"/>
+        <w:pStyle w:val="ListParagraph"/>
         <w:numPr>
           <w:ilvl w:val="0"/>
           <w:numId w:val="1"/>
@@ -492,7 +498,7 @@
     </w:p>
     <w:p>
       <w:pPr>
-        <w:pStyle w:val="Lijstalinea"/>
+        <w:pStyle w:val="ListParagraph"/>
         <w:numPr>
           <w:ilvl w:val="0"/>
           <w:numId w:val="1"/>
@@ -511,7 +517,7 @@
     </w:p>
     <w:p>
       <w:pPr>
-        <w:pStyle w:val="Lijstalinea"/>
+        <w:pStyle w:val="ListParagraph"/>
         <w:numPr>
           <w:ilvl w:val="0"/>
           <w:numId w:val="1"/>
@@ -530,7 +536,7 @@
     </w:p>
     <w:p>
       <w:pPr>
-        <w:pStyle w:val="Lijstalinea"/>
+        <w:pStyle w:val="ListParagraph"/>
         <w:numPr>
           <w:ilvl w:val="0"/>
           <w:numId w:val="1"/>
@@ -561,7 +567,7 @@
     </w:p>
     <w:p>
       <w:pPr>
-        <w:pStyle w:val="Lijstalinea"/>
+        <w:pStyle w:val="ListParagraph"/>
         <w:numPr>
           <w:ilvl w:val="0"/>
           <w:numId w:val="1"/>
@@ -580,7 +586,7 @@
     </w:p>
     <w:p>
       <w:pPr>
-        <w:pStyle w:val="Lijstalinea"/>
+        <w:pStyle w:val="ListParagraph"/>
         <w:numPr>
           <w:ilvl w:val="0"/>
           <w:numId w:val="1"/>
@@ -729,43 +735,422 @@
           <w:bCs/>
           <w:lang w:val="en-US"/>
         </w:rPr>
-        <w:t>Speed c</w:t>
-      </w:r>
-      <w:r>
+        <w:t>Reading from a file</w:t>
+      </w:r>
+    </w:p>
+    <w:p>
+      <w:pPr>
+        <w:spacing w:after="0" w:line="240" w:lineRule="auto"/>
+        <w:rPr>
+          <w:lang w:val="en-US"/>
+        </w:rPr>
+      </w:pPr>
+      <w:r>
+        <w:rPr>
+          <w:lang w:val="en-US"/>
+        </w:rPr>
+        <w:t>Reading from a file is straightforward. Declare a WinFile object and give it a filename, either in the constructor, or use the “SetFilename()” member.</w:t>
+      </w:r>
+      <w:r>
+        <w:rPr>
+          <w:lang w:val="en-US"/>
+        </w:rPr>
+        <w:t xml:space="preserve"> Then open the file in text read mode, possibly with the CR/LF to LF text translation flag. And start reading lines from the file until the end.</w:t>
+      </w:r>
+    </w:p>
+    <w:p>
+      <w:pPr>
+        <w:spacing w:after="0" w:line="240" w:lineRule="auto"/>
+        <w:rPr>
+          <w:lang w:val="en-US"/>
+        </w:rPr>
+      </w:pPr>
+      <w:r>
+        <w:rPr>
+          <w:lang w:val="en-US"/>
+        </w:rPr>
+        <w:t>The buffering and optimizing of the physical read actions are all hidden from the programmer who uses the WinFile API.</w:t>
+      </w:r>
+    </w:p>
+    <w:p>
+      <w:pPr>
+        <w:spacing w:after="0" w:line="240" w:lineRule="auto"/>
+        <w:rPr>
+          <w:lang w:val="en-US"/>
+        </w:rPr>
+      </w:pPr>
+    </w:p>
+    <w:tbl>
+      <w:tblPr>
+        <w:tblStyle w:val="TableGrid"/>
+        <w:tblW w:w="0" w:type="auto"/>
+        <w:tblLook w:val="04A0" w:firstRow="1" w:lastRow="0" w:firstColumn="1" w:lastColumn="0" w:noHBand="0" w:noVBand="1"/>
+      </w:tblPr>
+      <w:tblGrid>
+        <w:gridCol w:w="9062"/>
+      </w:tblGrid>
+      <w:tr>
+        <w:tc>
+          <w:tcPr>
+            <w:tcW w:w="9062" w:type="dxa"/>
+            <w:shd w:val="clear" w:color="auto" w:fill="FFF2CC" w:themeFill="accent4" w:themeFillTint="33"/>
+          </w:tcPr>
+          <w:p>
+            <w:pPr>
+              <w:rPr>
+                <w:rFonts w:ascii="Courier New" w:hAnsi="Courier New" w:cs="Courier New"/>
+                <w:sz w:val="18"/>
+                <w:szCs w:val="18"/>
+                <w:lang w:val="en-US"/>
+              </w:rPr>
+            </w:pPr>
+            <w:r>
+              <w:rPr>
+                <w:rFonts w:ascii="Courier New" w:hAnsi="Courier New" w:cs="Courier New"/>
+                <w:sz w:val="18"/>
+                <w:szCs w:val="18"/>
+                <w:lang w:val="en-US"/>
+              </w:rPr>
+              <w:t>WinFile file(</w:t>
+            </w:r>
+            <w:r>
+              <w:rPr>
+                <w:rFonts w:ascii="Courier New" w:hAnsi="Courier New" w:cs="Courier New"/>
+                <w:sz w:val="18"/>
+                <w:szCs w:val="18"/>
+                <w:lang w:val="en-US"/>
+              </w:rPr>
+              <w:t>"</w:t>
+            </w:r>
+            <w:r>
+              <w:rPr>
+                <w:rFonts w:ascii="Courier New" w:hAnsi="Courier New" w:cs="Courier New"/>
+                <w:sz w:val="18"/>
+                <w:szCs w:val="18"/>
+                <w:lang w:val="en-US"/>
+              </w:rPr>
+              <w:t>C:\\tmp\\myfile.txt</w:t>
+            </w:r>
+            <w:r>
+              <w:rPr>
+                <w:rFonts w:ascii="Courier New" w:hAnsi="Courier New" w:cs="Courier New"/>
+                <w:sz w:val="18"/>
+                <w:szCs w:val="18"/>
+                <w:lang w:val="en-US"/>
+              </w:rPr>
+              <w:t>"</w:t>
+            </w:r>
+            <w:r>
+              <w:rPr>
+                <w:rFonts w:ascii="Courier New" w:hAnsi="Courier New" w:cs="Courier New"/>
+                <w:sz w:val="18"/>
+                <w:szCs w:val="18"/>
+                <w:lang w:val="en-US"/>
+              </w:rPr>
+              <w:t>);</w:t>
+            </w:r>
+          </w:p>
+          <w:p>
+            <w:pPr>
+              <w:rPr>
+                <w:rFonts w:ascii="Courier New" w:hAnsi="Courier New" w:cs="Courier New"/>
+                <w:sz w:val="18"/>
+                <w:szCs w:val="18"/>
+                <w:lang w:val="en-US"/>
+              </w:rPr>
+            </w:pPr>
+          </w:p>
+          <w:p>
+            <w:pPr>
+              <w:rPr>
+                <w:rFonts w:ascii="Courier New" w:hAnsi="Courier New" w:cs="Courier New"/>
+                <w:sz w:val="18"/>
+                <w:szCs w:val="18"/>
+                <w:lang w:val="en-US"/>
+              </w:rPr>
+            </w:pPr>
+            <w:r>
+              <w:rPr>
+                <w:rFonts w:ascii="Courier New" w:hAnsi="Courier New" w:cs="Courier New"/>
+                <w:sz w:val="18"/>
+                <w:szCs w:val="18"/>
+                <w:lang w:val="en-US"/>
+              </w:rPr>
+              <w:t>if(</w:t>
+            </w:r>
+            <w:r>
+              <w:rPr>
+                <w:rFonts w:ascii="Courier New" w:hAnsi="Courier New" w:cs="Courier New"/>
+                <w:sz w:val="18"/>
+                <w:szCs w:val="18"/>
+                <w:lang w:val="en-US"/>
+              </w:rPr>
+              <w:t>file.Open(winfile_read | FFlag::open_trans_text)</w:t>
+            </w:r>
+            <w:r>
+              <w:rPr>
+                <w:rFonts w:ascii="Courier New" w:hAnsi="Courier New" w:cs="Courier New"/>
+                <w:sz w:val="18"/>
+                <w:szCs w:val="18"/>
+                <w:lang w:val="en-US"/>
+              </w:rPr>
+              <w:t>)</w:t>
+            </w:r>
+          </w:p>
+          <w:p>
+            <w:pPr>
+              <w:rPr>
+                <w:rFonts w:ascii="Courier New" w:hAnsi="Courier New" w:cs="Courier New"/>
+                <w:sz w:val="18"/>
+                <w:szCs w:val="18"/>
+                <w:lang w:val="en-US"/>
+              </w:rPr>
+            </w:pPr>
+            <w:r>
+              <w:rPr>
+                <w:rFonts w:ascii="Courier New" w:hAnsi="Courier New" w:cs="Courier New"/>
+                <w:sz w:val="18"/>
+                <w:szCs w:val="18"/>
+                <w:lang w:val="en-US"/>
+              </w:rPr>
+              <w:t>{</w:t>
+            </w:r>
+          </w:p>
+          <w:p>
+            <w:pPr>
+              <w:rPr>
+                <w:rFonts w:ascii="Courier New" w:hAnsi="Courier New" w:cs="Courier New"/>
+                <w:sz w:val="18"/>
+                <w:szCs w:val="18"/>
+                <w:lang w:val="en-US"/>
+              </w:rPr>
+            </w:pPr>
+            <w:r>
+              <w:rPr>
+                <w:rFonts w:ascii="Courier New" w:hAnsi="Courier New" w:cs="Courier New"/>
+                <w:sz w:val="18"/>
+                <w:szCs w:val="18"/>
+                <w:lang w:val="en-US"/>
+              </w:rPr>
+              <w:t xml:space="preserve">  </w:t>
+            </w:r>
+            <w:r>
+              <w:rPr>
+                <w:rFonts w:ascii="Courier New" w:hAnsi="Courier New" w:cs="Courier New"/>
+                <w:sz w:val="18"/>
+                <w:szCs w:val="18"/>
+                <w:lang w:val="en-US"/>
+              </w:rPr>
+              <w:t>std::string line;</w:t>
+            </w:r>
+          </w:p>
+          <w:p>
+            <w:pPr>
+              <w:rPr>
+                <w:rFonts w:ascii="Courier New" w:hAnsi="Courier New" w:cs="Courier New"/>
+                <w:sz w:val="18"/>
+                <w:szCs w:val="18"/>
+                <w:lang w:val="en-US"/>
+              </w:rPr>
+            </w:pPr>
+            <w:r>
+              <w:rPr>
+                <w:rFonts w:ascii="Courier New" w:hAnsi="Courier New" w:cs="Courier New"/>
+                <w:sz w:val="18"/>
+                <w:szCs w:val="18"/>
+                <w:lang w:val="en-US"/>
+              </w:rPr>
+              <w:t xml:space="preserve">  </w:t>
+            </w:r>
+            <w:r>
+              <w:rPr>
+                <w:rFonts w:ascii="Courier New" w:hAnsi="Courier New" w:cs="Courier New"/>
+                <w:sz w:val="18"/>
+                <w:szCs w:val="18"/>
+                <w:lang w:val="en-US"/>
+              </w:rPr>
+              <w:t>while(file.read(line))</w:t>
+            </w:r>
+          </w:p>
+          <w:p>
+            <w:pPr>
+              <w:rPr>
+                <w:rFonts w:ascii="Courier New" w:hAnsi="Courier New" w:cs="Courier New"/>
+                <w:sz w:val="18"/>
+                <w:szCs w:val="18"/>
+                <w:lang w:val="en-US"/>
+              </w:rPr>
+            </w:pPr>
+            <w:r>
+              <w:rPr>
+                <w:rFonts w:ascii="Courier New" w:hAnsi="Courier New" w:cs="Courier New"/>
+                <w:sz w:val="18"/>
+                <w:szCs w:val="18"/>
+                <w:lang w:val="en-US"/>
+              </w:rPr>
+              <w:t xml:space="preserve">  </w:t>
+            </w:r>
+            <w:r>
+              <w:rPr>
+                <w:rFonts w:ascii="Courier New" w:hAnsi="Courier New" w:cs="Courier New"/>
+                <w:sz w:val="18"/>
+                <w:szCs w:val="18"/>
+                <w:lang w:val="en-US"/>
+              </w:rPr>
+              <w:t>{</w:t>
+            </w:r>
+          </w:p>
+          <w:p>
+            <w:pPr>
+              <w:rPr>
+                <w:rFonts w:ascii="Courier New" w:hAnsi="Courier New" w:cs="Courier New"/>
+                <w:sz w:val="18"/>
+                <w:szCs w:val="18"/>
+                <w:lang w:val="en-US"/>
+              </w:rPr>
+            </w:pPr>
+            <w:r>
+              <w:rPr>
+                <w:rFonts w:ascii="Courier New" w:hAnsi="Courier New" w:cs="Courier New"/>
+                <w:sz w:val="18"/>
+                <w:szCs w:val="18"/>
+                <w:lang w:val="en-US"/>
+              </w:rPr>
+              <w:t xml:space="preserve">    // Do something with this line</w:t>
+            </w:r>
+          </w:p>
+          <w:p>
+            <w:pPr>
+              <w:rPr>
+                <w:rFonts w:ascii="Courier New" w:hAnsi="Courier New" w:cs="Courier New"/>
+                <w:sz w:val="18"/>
+                <w:szCs w:val="18"/>
+                <w:lang w:val="en-US"/>
+              </w:rPr>
+            </w:pPr>
+            <w:r>
+              <w:rPr>
+                <w:rFonts w:ascii="Courier New" w:hAnsi="Courier New" w:cs="Courier New"/>
+                <w:sz w:val="18"/>
+                <w:szCs w:val="18"/>
+                <w:lang w:val="en-US"/>
+              </w:rPr>
+              <w:t xml:space="preserve">    ...</w:t>
+            </w:r>
+          </w:p>
+          <w:p>
+            <w:pPr>
+              <w:rPr>
+                <w:rFonts w:ascii="Courier New" w:hAnsi="Courier New" w:cs="Courier New"/>
+                <w:sz w:val="18"/>
+                <w:szCs w:val="18"/>
+                <w:lang w:val="en-US"/>
+              </w:rPr>
+            </w:pPr>
+            <w:r>
+              <w:rPr>
+                <w:rFonts w:ascii="Courier New" w:hAnsi="Courier New" w:cs="Courier New"/>
+                <w:sz w:val="18"/>
+                <w:szCs w:val="18"/>
+                <w:lang w:val="en-US"/>
+              </w:rPr>
+              <w:t xml:space="preserve">  </w:t>
+            </w:r>
+            <w:r>
+              <w:rPr>
+                <w:rFonts w:ascii="Courier New" w:hAnsi="Courier New" w:cs="Courier New"/>
+                <w:sz w:val="18"/>
+                <w:szCs w:val="18"/>
+                <w:lang w:val="en-US"/>
+              </w:rPr>
+              <w:t>}</w:t>
+            </w:r>
+          </w:p>
+          <w:p>
+            <w:pPr>
+              <w:rPr>
+                <w:rFonts w:ascii="Courier New" w:hAnsi="Courier New" w:cs="Courier New"/>
+                <w:sz w:val="18"/>
+                <w:szCs w:val="18"/>
+                <w:lang w:val="en-US"/>
+              </w:rPr>
+            </w:pPr>
+            <w:r>
+              <w:rPr>
+                <w:rFonts w:ascii="Courier New" w:hAnsi="Courier New" w:cs="Courier New"/>
+                <w:sz w:val="18"/>
+                <w:szCs w:val="18"/>
+                <w:lang w:val="en-US"/>
+              </w:rPr>
+              <w:t xml:space="preserve">  </w:t>
+            </w:r>
+            <w:r>
+              <w:rPr>
+                <w:rFonts w:ascii="Courier New" w:hAnsi="Courier New" w:cs="Courier New"/>
+                <w:sz w:val="18"/>
+                <w:szCs w:val="18"/>
+                <w:lang w:val="en-US"/>
+              </w:rPr>
+              <w:t>file.Close();</w:t>
+            </w:r>
+          </w:p>
+          <w:p>
+            <w:pPr>
+              <w:rPr>
+                <w:lang w:val="en-US"/>
+              </w:rPr>
+            </w:pPr>
+            <w:r>
+              <w:rPr>
+                <w:rFonts w:ascii="Courier New" w:hAnsi="Courier New" w:cs="Courier New"/>
+                <w:sz w:val="18"/>
+                <w:szCs w:val="18"/>
+                <w:lang w:val="en-US"/>
+              </w:rPr>
+              <w:t>}</w:t>
+            </w:r>
+          </w:p>
+        </w:tc>
+      </w:tr>
+    </w:tbl>
+    <w:p>
+      <w:pPr>
+        <w:spacing w:after="0" w:line="240" w:lineRule="auto"/>
+        <w:rPr>
+          <w:lang w:val="en-US"/>
+        </w:rPr>
+      </w:pPr>
+    </w:p>
+    <w:p>
+      <w:pPr>
+        <w:spacing w:after="0" w:line="240" w:lineRule="auto"/>
         <w:rPr>
           <w:b/>
           <w:bCs/>
           <w:lang w:val="en-US"/>
         </w:rPr>
-        <w:t>omparison</w:t>
-      </w:r>
-    </w:p>
-    <w:p>
-      <w:pPr>
-        <w:spacing w:after="0" w:line="240" w:lineRule="auto"/>
-        <w:rPr>
-          <w:lang w:val="en-US"/>
-        </w:rPr>
-      </w:pPr>
-      <w:r>
-        <w:rPr>
-          <w:lang w:val="en-US"/>
-        </w:rPr>
-        <w:t>After everything worked functionally correct, the curiosity on the comparison with other file access methods piqued my mind. How did my newborn baby compared to say the ‘ifstream’ interface?</w:t>
-      </w:r>
-    </w:p>
-    <w:p>
-      <w:pPr>
-        <w:spacing w:after="0" w:line="240" w:lineRule="auto"/>
-        <w:rPr>
-          <w:lang w:val="en-US"/>
-        </w:rPr>
-      </w:pPr>
-      <w:r>
-        <w:rPr>
-          <w:lang w:val="en-US"/>
-        </w:rPr>
-        <w:t>Well: here is a comparison table (compiled from the test program in “main.cpp”</w:t>
+      </w:pPr>
+      <w:r>
+        <w:rPr>
+          <w:b/>
+          <w:bCs/>
+          <w:lang w:val="en-US"/>
+        </w:rPr>
+        <w:t>Writing to a file</w:t>
+      </w:r>
+    </w:p>
+    <w:p>
+      <w:pPr>
+        <w:spacing w:after="0" w:line="240" w:lineRule="auto"/>
+        <w:rPr>
+          <w:lang w:val="en-US"/>
+        </w:rPr>
+      </w:pPr>
+      <w:r>
+        <w:rPr>
+          <w:lang w:val="en-US"/>
+        </w:rPr>
+        <w:t>Storing information in a file is just as straightforward as reading. Open the file in writing mode, start writing lines and buffers to it and close it again. The optimization of the write buffers is again hidden from the using programmer.</w:t>
       </w:r>
     </w:p>
     <w:p>
@@ -778,7 +1163,534 @@
     </w:p>
     <w:tbl>
       <w:tblPr>
-        <w:tblStyle w:val="Tabelraster"/>
+        <w:tblStyle w:val="TableGrid"/>
+        <w:tblW w:w="0" w:type="auto"/>
+        <w:tblLook w:val="04A0" w:firstRow="1" w:lastRow="0" w:firstColumn="1" w:lastColumn="0" w:noHBand="0" w:noVBand="1"/>
+      </w:tblPr>
+      <w:tblGrid>
+        <w:gridCol w:w="9062"/>
+      </w:tblGrid>
+      <w:tr>
+        <w:tc>
+          <w:tcPr>
+            <w:tcW w:w="9062" w:type="dxa"/>
+            <w:shd w:val="clear" w:color="auto" w:fill="FFF2CC" w:themeFill="accent4" w:themeFillTint="33"/>
+          </w:tcPr>
+          <w:p>
+            <w:pPr>
+              <w:rPr>
+                <w:rFonts w:ascii="Courier New" w:hAnsi="Courier New" w:cs="Courier New"/>
+                <w:sz w:val="18"/>
+                <w:szCs w:val="18"/>
+                <w:lang w:val="en-US"/>
+              </w:rPr>
+            </w:pPr>
+            <w:r>
+              <w:rPr>
+                <w:rFonts w:ascii="Courier New" w:hAnsi="Courier New" w:cs="Courier New"/>
+                <w:sz w:val="18"/>
+                <w:szCs w:val="18"/>
+                <w:lang w:val="en-US"/>
+              </w:rPr>
+              <w:t>WinFile file(</w:t>
+            </w:r>
+            <w:r>
+              <w:rPr>
+                <w:rFonts w:ascii="Courier New" w:hAnsi="Courier New" w:cs="Courier New"/>
+                <w:sz w:val="18"/>
+                <w:szCs w:val="18"/>
+                <w:lang w:val="en-US"/>
+              </w:rPr>
+              <w:t>"</w:t>
+            </w:r>
+            <w:r>
+              <w:rPr>
+                <w:rFonts w:ascii="Courier New" w:hAnsi="Courier New" w:cs="Courier New"/>
+                <w:sz w:val="18"/>
+                <w:szCs w:val="18"/>
+                <w:lang w:val="en-US"/>
+              </w:rPr>
+              <w:t>C:\\tmp\\</w:t>
+            </w:r>
+            <w:r>
+              <w:rPr>
+                <w:rFonts w:ascii="Courier New" w:hAnsi="Courier New" w:cs="Courier New"/>
+                <w:sz w:val="18"/>
+                <w:szCs w:val="18"/>
+                <w:lang w:val="en-US"/>
+              </w:rPr>
+              <w:t>another</w:t>
+            </w:r>
+            <w:r>
+              <w:rPr>
+                <w:rFonts w:ascii="Courier New" w:hAnsi="Courier New" w:cs="Courier New"/>
+                <w:sz w:val="18"/>
+                <w:szCs w:val="18"/>
+                <w:lang w:val="en-US"/>
+              </w:rPr>
+              <w:t>file.txt</w:t>
+            </w:r>
+            <w:r>
+              <w:rPr>
+                <w:rFonts w:ascii="Courier New" w:hAnsi="Courier New" w:cs="Courier New"/>
+                <w:sz w:val="18"/>
+                <w:szCs w:val="18"/>
+                <w:lang w:val="en-US"/>
+              </w:rPr>
+              <w:t>"</w:t>
+            </w:r>
+            <w:r>
+              <w:rPr>
+                <w:rFonts w:ascii="Courier New" w:hAnsi="Courier New" w:cs="Courier New"/>
+                <w:sz w:val="18"/>
+                <w:szCs w:val="18"/>
+                <w:lang w:val="en-US"/>
+              </w:rPr>
+              <w:t>);</w:t>
+            </w:r>
+          </w:p>
+          <w:p>
+            <w:pPr>
+              <w:rPr>
+                <w:rFonts w:ascii="Courier New" w:hAnsi="Courier New" w:cs="Courier New"/>
+                <w:sz w:val="18"/>
+                <w:szCs w:val="18"/>
+                <w:lang w:val="en-US"/>
+              </w:rPr>
+            </w:pPr>
+          </w:p>
+          <w:p>
+            <w:pPr>
+              <w:rPr>
+                <w:rFonts w:ascii="Courier New" w:hAnsi="Courier New" w:cs="Courier New"/>
+                <w:sz w:val="18"/>
+                <w:szCs w:val="18"/>
+                <w:lang w:val="en-US"/>
+              </w:rPr>
+            </w:pPr>
+            <w:r>
+              <w:rPr>
+                <w:rFonts w:ascii="Courier New" w:hAnsi="Courier New" w:cs="Courier New"/>
+                <w:sz w:val="18"/>
+                <w:szCs w:val="18"/>
+                <w:lang w:val="en-US"/>
+              </w:rPr>
+              <w:t>if(</w:t>
+            </w:r>
+            <w:r>
+              <w:rPr>
+                <w:rFonts w:ascii="Courier New" w:hAnsi="Courier New" w:cs="Courier New"/>
+                <w:sz w:val="18"/>
+                <w:szCs w:val="18"/>
+                <w:lang w:val="en-US"/>
+              </w:rPr>
+              <w:t>file.Open(winfile_</w:t>
+            </w:r>
+            <w:r>
+              <w:rPr>
+                <w:rFonts w:ascii="Courier New" w:hAnsi="Courier New" w:cs="Courier New"/>
+                <w:sz w:val="18"/>
+                <w:szCs w:val="18"/>
+                <w:lang w:val="en-US"/>
+              </w:rPr>
+              <w:t>write</w:t>
+            </w:r>
+            <w:r>
+              <w:rPr>
+                <w:rFonts w:ascii="Courier New" w:hAnsi="Courier New" w:cs="Courier New"/>
+                <w:sz w:val="18"/>
+                <w:szCs w:val="18"/>
+                <w:lang w:val="en-US"/>
+              </w:rPr>
+              <w:t xml:space="preserve"> | FFlag::open_trans_text)</w:t>
+            </w:r>
+            <w:r>
+              <w:rPr>
+                <w:rFonts w:ascii="Courier New" w:hAnsi="Courier New" w:cs="Courier New"/>
+                <w:sz w:val="18"/>
+                <w:szCs w:val="18"/>
+                <w:lang w:val="en-US"/>
+              </w:rPr>
+              <w:t>)</w:t>
+            </w:r>
+          </w:p>
+          <w:p>
+            <w:pPr>
+              <w:rPr>
+                <w:rFonts w:ascii="Courier New" w:hAnsi="Courier New" w:cs="Courier New"/>
+                <w:sz w:val="18"/>
+                <w:szCs w:val="18"/>
+                <w:lang w:val="en-US"/>
+              </w:rPr>
+            </w:pPr>
+            <w:r>
+              <w:rPr>
+                <w:rFonts w:ascii="Courier New" w:hAnsi="Courier New" w:cs="Courier New"/>
+                <w:sz w:val="18"/>
+                <w:szCs w:val="18"/>
+                <w:lang w:val="en-US"/>
+              </w:rPr>
+              <w:t>{</w:t>
+            </w:r>
+          </w:p>
+          <w:p>
+            <w:pPr>
+              <w:rPr>
+                <w:rFonts w:ascii="Courier New" w:hAnsi="Courier New" w:cs="Courier New"/>
+                <w:sz w:val="18"/>
+                <w:szCs w:val="18"/>
+                <w:lang w:val="en-US"/>
+              </w:rPr>
+            </w:pPr>
+            <w:r>
+              <w:rPr>
+                <w:rFonts w:ascii="Courier New" w:hAnsi="Courier New" w:cs="Courier New"/>
+                <w:sz w:val="18"/>
+                <w:szCs w:val="18"/>
+                <w:lang w:val="en-US"/>
+              </w:rPr>
+              <w:t xml:space="preserve">  </w:t>
+            </w:r>
+            <w:r>
+              <w:rPr>
+                <w:rFonts w:ascii="Courier New" w:hAnsi="Courier New" w:cs="Courier New"/>
+                <w:sz w:val="18"/>
+                <w:szCs w:val="18"/>
+                <w:lang w:val="en-US"/>
+              </w:rPr>
+              <w:t>while(</w:t>
+            </w:r>
+            <w:r>
+              <w:rPr>
+                <w:rFonts w:ascii="Courier New" w:hAnsi="Courier New" w:cs="Courier New"/>
+                <w:sz w:val="18"/>
+                <w:szCs w:val="18"/>
+                <w:lang w:val="en-US"/>
+              </w:rPr>
+              <w:t>&lt;some condition&gt;</w:t>
+            </w:r>
+            <w:r>
+              <w:rPr>
+                <w:rFonts w:ascii="Courier New" w:hAnsi="Courier New" w:cs="Courier New"/>
+                <w:sz w:val="18"/>
+                <w:szCs w:val="18"/>
+                <w:lang w:val="en-US"/>
+              </w:rPr>
+              <w:t>)</w:t>
+            </w:r>
+          </w:p>
+          <w:p>
+            <w:pPr>
+              <w:rPr>
+                <w:rFonts w:ascii="Courier New" w:hAnsi="Courier New" w:cs="Courier New"/>
+                <w:sz w:val="18"/>
+                <w:szCs w:val="18"/>
+                <w:lang w:val="en-US"/>
+              </w:rPr>
+            </w:pPr>
+            <w:r>
+              <w:rPr>
+                <w:rFonts w:ascii="Courier New" w:hAnsi="Courier New" w:cs="Courier New"/>
+                <w:sz w:val="18"/>
+                <w:szCs w:val="18"/>
+                <w:lang w:val="en-US"/>
+              </w:rPr>
+              <w:t xml:space="preserve">  </w:t>
+            </w:r>
+            <w:r>
+              <w:rPr>
+                <w:rFonts w:ascii="Courier New" w:hAnsi="Courier New" w:cs="Courier New"/>
+                <w:sz w:val="18"/>
+                <w:szCs w:val="18"/>
+                <w:lang w:val="en-US"/>
+              </w:rPr>
+              <w:t>{</w:t>
+            </w:r>
+          </w:p>
+          <w:p>
+            <w:pPr>
+              <w:rPr>
+                <w:rFonts w:ascii="Courier New" w:hAnsi="Courier New" w:cs="Courier New"/>
+                <w:sz w:val="18"/>
+                <w:szCs w:val="18"/>
+                <w:lang w:val="en-US"/>
+              </w:rPr>
+            </w:pPr>
+            <w:r>
+              <w:rPr>
+                <w:rFonts w:ascii="Courier New" w:hAnsi="Courier New" w:cs="Courier New"/>
+                <w:sz w:val="18"/>
+                <w:szCs w:val="18"/>
+                <w:lang w:val="en-US"/>
+              </w:rPr>
+              <w:t xml:space="preserve">  </w:t>
+            </w:r>
+            <w:r>
+              <w:rPr>
+                <w:rFonts w:ascii="Courier New" w:hAnsi="Courier New" w:cs="Courier New"/>
+                <w:sz w:val="18"/>
+                <w:szCs w:val="18"/>
+                <w:lang w:val="en-US"/>
+              </w:rPr>
+              <w:t xml:space="preserve">  </w:t>
+            </w:r>
+            <w:r>
+              <w:rPr>
+                <w:rFonts w:ascii="Courier New" w:hAnsi="Courier New" w:cs="Courier New"/>
+                <w:sz w:val="18"/>
+                <w:szCs w:val="18"/>
+                <w:lang w:val="en-US"/>
+              </w:rPr>
+              <w:t>std::string line</w:t>
+            </w:r>
+            <w:r>
+              <w:rPr>
+                <w:rFonts w:ascii="Courier New" w:hAnsi="Courier New" w:cs="Courier New"/>
+                <w:sz w:val="18"/>
+                <w:szCs w:val="18"/>
+                <w:lang w:val="en-US"/>
+              </w:rPr>
+              <w:t xml:space="preserve"> = GetSomething();</w:t>
+            </w:r>
+          </w:p>
+          <w:p>
+            <w:pPr>
+              <w:rPr>
+                <w:rFonts w:ascii="Courier New" w:hAnsi="Courier New" w:cs="Courier New"/>
+                <w:sz w:val="18"/>
+                <w:szCs w:val="18"/>
+                <w:lang w:val="en-US"/>
+              </w:rPr>
+            </w:pPr>
+            <w:r>
+              <w:rPr>
+                <w:rFonts w:ascii="Courier New" w:hAnsi="Courier New" w:cs="Courier New"/>
+                <w:sz w:val="18"/>
+                <w:szCs w:val="18"/>
+                <w:lang w:val="en-US"/>
+              </w:rPr>
+              <w:t xml:space="preserve">    // </w:t>
+            </w:r>
+            <w:r>
+              <w:rPr>
+                <w:rFonts w:ascii="Courier New" w:hAnsi="Courier New" w:cs="Courier New"/>
+                <w:sz w:val="18"/>
+                <w:szCs w:val="18"/>
+                <w:lang w:val="en-US"/>
+              </w:rPr>
+              <w:t>Write this line directly to the file</w:t>
+            </w:r>
+          </w:p>
+          <w:p>
+            <w:pPr>
+              <w:rPr>
+                <w:rFonts w:ascii="Courier New" w:hAnsi="Courier New" w:cs="Courier New"/>
+                <w:sz w:val="18"/>
+                <w:szCs w:val="18"/>
+                <w:lang w:val="en-US"/>
+              </w:rPr>
+            </w:pPr>
+            <w:r>
+              <w:rPr>
+                <w:rFonts w:ascii="Courier New" w:hAnsi="Courier New" w:cs="Courier New"/>
+                <w:sz w:val="18"/>
+                <w:szCs w:val="18"/>
+                <w:lang w:val="en-US"/>
+              </w:rPr>
+              <w:t xml:space="preserve">   </w:t>
+            </w:r>
+            <w:r>
+              <w:rPr>
+                <w:rFonts w:ascii="Courier New" w:hAnsi="Courier New" w:cs="Courier New"/>
+                <w:sz w:val="18"/>
+                <w:szCs w:val="18"/>
+                <w:lang w:val="en-US"/>
+              </w:rPr>
+              <w:t xml:space="preserve"> file.write(line);</w:t>
+            </w:r>
+          </w:p>
+          <w:p>
+            <w:pPr>
+              <w:rPr>
+                <w:rFonts w:ascii="Courier New" w:hAnsi="Courier New" w:cs="Courier New"/>
+                <w:sz w:val="18"/>
+                <w:szCs w:val="18"/>
+                <w:lang w:val="en-US"/>
+              </w:rPr>
+            </w:pPr>
+            <w:r>
+              <w:rPr>
+                <w:rFonts w:ascii="Courier New" w:hAnsi="Courier New" w:cs="Courier New"/>
+                <w:sz w:val="18"/>
+                <w:szCs w:val="18"/>
+                <w:lang w:val="en-US"/>
+              </w:rPr>
+              <w:t xml:space="preserve">  </w:t>
+            </w:r>
+            <w:r>
+              <w:rPr>
+                <w:rFonts w:ascii="Courier New" w:hAnsi="Courier New" w:cs="Courier New"/>
+                <w:sz w:val="18"/>
+                <w:szCs w:val="18"/>
+                <w:lang w:val="en-US"/>
+              </w:rPr>
+              <w:t>}</w:t>
+            </w:r>
+          </w:p>
+          <w:p>
+            <w:pPr>
+              <w:rPr>
+                <w:rFonts w:ascii="Courier New" w:hAnsi="Courier New" w:cs="Courier New"/>
+                <w:sz w:val="18"/>
+                <w:szCs w:val="18"/>
+                <w:lang w:val="en-US"/>
+              </w:rPr>
+            </w:pPr>
+            <w:r>
+              <w:rPr>
+                <w:rFonts w:ascii="Courier New" w:hAnsi="Courier New" w:cs="Courier New"/>
+                <w:sz w:val="18"/>
+                <w:szCs w:val="18"/>
+                <w:lang w:val="en-US"/>
+              </w:rPr>
+              <w:t xml:space="preserve">  </w:t>
+            </w:r>
+            <w:r>
+              <w:rPr>
+                <w:rFonts w:ascii="Courier New" w:hAnsi="Courier New" w:cs="Courier New"/>
+                <w:sz w:val="18"/>
+                <w:szCs w:val="18"/>
+                <w:lang w:val="en-US"/>
+              </w:rPr>
+              <w:t>file.Close();</w:t>
+            </w:r>
+          </w:p>
+          <w:p>
+            <w:pPr>
+              <w:rPr>
+                <w:lang w:val="en-US"/>
+              </w:rPr>
+            </w:pPr>
+            <w:r>
+              <w:rPr>
+                <w:rFonts w:ascii="Courier New" w:hAnsi="Courier New" w:cs="Courier New"/>
+                <w:sz w:val="18"/>
+                <w:szCs w:val="18"/>
+                <w:lang w:val="en-US"/>
+              </w:rPr>
+              <w:t>}</w:t>
+            </w:r>
+          </w:p>
+        </w:tc>
+      </w:tr>
+    </w:tbl>
+    <w:p>
+      <w:pPr>
+        <w:spacing w:after="0" w:line="240" w:lineRule="auto"/>
+        <w:rPr>
+          <w:lang w:val="en-US"/>
+        </w:rPr>
+      </w:pPr>
+    </w:p>
+    <w:p>
+      <w:pPr>
+        <w:spacing w:after="0" w:line="240" w:lineRule="auto"/>
+        <w:rPr>
+          <w:lang w:val="en-US"/>
+        </w:rPr>
+      </w:pPr>
+    </w:p>
+    <w:p>
+      <w:pPr>
+        <w:spacing w:after="0" w:line="240" w:lineRule="auto"/>
+        <w:rPr>
+          <w:lang w:val="en-US"/>
+        </w:rPr>
+      </w:pPr>
+    </w:p>
+    <w:p>
+      <w:pPr>
+        <w:rPr>
+          <w:b/>
+          <w:bCs/>
+          <w:lang w:val="en-US"/>
+        </w:rPr>
+      </w:pPr>
+      <w:r>
+        <w:rPr>
+          <w:b/>
+          <w:bCs/>
+          <w:lang w:val="en-US"/>
+        </w:rPr>
+        <w:br w:type="page"/>
+      </w:r>
+    </w:p>
+    <w:p>
+      <w:pPr>
+        <w:spacing w:after="0" w:line="240" w:lineRule="auto"/>
+        <w:rPr>
+          <w:b/>
+          <w:bCs/>
+          <w:lang w:val="en-US"/>
+        </w:rPr>
+      </w:pPr>
+      <w:r>
+        <w:rPr>
+          <w:b/>
+          <w:bCs/>
+          <w:lang w:val="en-US"/>
+        </w:rPr>
+        <w:lastRenderedPageBreak/>
+        <w:t>Speed c</w:t>
+      </w:r>
+      <w:r>
+        <w:rPr>
+          <w:b/>
+          <w:bCs/>
+          <w:lang w:val="en-US"/>
+        </w:rPr>
+        <w:t>omparison</w:t>
+      </w:r>
+    </w:p>
+    <w:p>
+      <w:pPr>
+        <w:spacing w:after="0" w:line="240" w:lineRule="auto"/>
+        <w:rPr>
+          <w:lang w:val="en-US"/>
+        </w:rPr>
+      </w:pPr>
+      <w:r>
+        <w:rPr>
+          <w:lang w:val="en-US"/>
+        </w:rPr>
+        <w:t>After everything worked functionally correct, the curiosity on the comparison with other file access methods piqued my mind. How did my newborn baby compared to say the ‘ifstream’ interface?</w:t>
+      </w:r>
+    </w:p>
+    <w:p>
+      <w:pPr>
+        <w:spacing w:after="0" w:line="240" w:lineRule="auto"/>
+        <w:rPr>
+          <w:lang w:val="en-US"/>
+        </w:rPr>
+      </w:pPr>
+      <w:r>
+        <w:rPr>
+          <w:lang w:val="en-US"/>
+        </w:rPr>
+        <w:t>Well: here is a comparison table (compiled from the test program in “main.cpp”</w:t>
+      </w:r>
+    </w:p>
+    <w:p>
+      <w:pPr>
+        <w:spacing w:after="0" w:line="240" w:lineRule="auto"/>
+        <w:rPr>
+          <w:lang w:val="en-US"/>
+        </w:rPr>
+      </w:pPr>
+    </w:p>
+    <w:tbl>
+      <w:tblPr>
+        <w:tblStyle w:val="TableGrid"/>
         <w:tblW w:w="0" w:type="auto"/>
         <w:tblLook w:val="04A0" w:firstRow="1" w:lastRow="0" w:firstColumn="1" w:lastColumn="0" w:noHBand="0" w:noVBand="1"/>
       </w:tblPr>
@@ -1982,17 +2894,17 @@
     <w:lsdException w:name="Unresolved Mention" w:semiHidden="1" w:unhideWhenUsed="1"/>
     <w:lsdException w:name="Smart Link" w:semiHidden="1" w:unhideWhenUsed="1"/>
   </w:latentStyles>
-  <w:style w:type="paragraph" w:default="1" w:styleId="Standaard">
+  <w:style w:type="paragraph" w:default="1" w:styleId="Normal">
     <w:name w:val="Normal"/>
     <w:qFormat/>
   </w:style>
-  <w:style w:type="character" w:default="1" w:styleId="Standaardalinea-lettertype">
+  <w:style w:type="character" w:default="1" w:styleId="DefaultParagraphFont">
     <w:name w:val="Default Paragraph Font"/>
     <w:uiPriority w:val="1"/>
     <w:semiHidden/>
     <w:unhideWhenUsed/>
   </w:style>
-  <w:style w:type="table" w:default="1" w:styleId="Standaardtabel">
+  <w:style w:type="table" w:default="1" w:styleId="TableNormal">
     <w:name w:val="Normal Table"/>
     <w:uiPriority w:val="99"/>
     <w:semiHidden/>
@@ -2007,15 +2919,15 @@
       </w:tblCellMar>
     </w:tblPr>
   </w:style>
-  <w:style w:type="numbering" w:default="1" w:styleId="Geenlijst">
+  <w:style w:type="numbering" w:default="1" w:styleId="NoList">
     <w:name w:val="No List"/>
     <w:uiPriority w:val="99"/>
     <w:semiHidden/>
     <w:unhideWhenUsed/>
   </w:style>
-  <w:style w:type="table" w:styleId="Tabelraster">
+  <w:style w:type="table" w:styleId="TableGrid">
     <w:name w:val="Table Grid"/>
-    <w:basedOn w:val="Standaardtabel"/>
+    <w:basedOn w:val="TableNormal"/>
     <w:uiPriority w:val="39"/>
     <w:rsid w:val="00C64A52"/>
     <w:pPr>
@@ -2032,9 +2944,9 @@
       </w:tblBorders>
     </w:tblPr>
   </w:style>
-  <w:style w:type="paragraph" w:styleId="Lijstalinea">
+  <w:style w:type="paragraph" w:styleId="ListParagraph">
     <w:name w:val="List Paragraph"/>
-    <w:basedOn w:val="Standaard"/>
+    <w:basedOn w:val="Normal"/>
     <w:uiPriority w:val="34"/>
     <w:qFormat/>
     <w:rsid w:val="004F2AE7"/>
@@ -2045,7 +2957,7 @@
   </w:style>
   <w:style w:type="character" w:styleId="Hyperlink">
     <w:name w:val="Hyperlink"/>
-    <w:basedOn w:val="Standaardalinea-lettertype"/>
+    <w:basedOn w:val="DefaultParagraphFont"/>
     <w:uiPriority w:val="99"/>
     <w:unhideWhenUsed/>
     <w:rsid w:val="00E83D57"/>
@@ -2054,9 +2966,9 @@
       <w:u w:val="single"/>
     </w:rPr>
   </w:style>
-  <w:style w:type="character" w:styleId="Onopgelostemelding">
+  <w:style w:type="character" w:styleId="UnresolvedMention">
     <w:name w:val="Unresolved Mention"/>
-    <w:basedOn w:val="Standaardalinea-lettertype"/>
+    <w:basedOn w:val="DefaultParagraphFont"/>
     <w:uiPriority w:val="99"/>
     <w:semiHidden/>
     <w:unhideWhenUsed/>

</xml_diff>